<commit_message>
changed satisfaction to new table layout. changed xml to QT
</commit_message>
<xml_diff>
--- a/templates/muis-avl.docx
+++ b/templates/muis-avl.docx
@@ -3816,11 +3816,6 @@
     <w:p>
       <w:pPr>
         <w:spacing w:after="200" w:line="276" w:lineRule="auto"/>
-      </w:pPr>
-    </w:p>
-    <w:p>
-      <w:pPr>
-        <w:spacing w:after="200" w:line="276" w:lineRule="auto"/>
         <w:rPr>
           <w:rFonts w:ascii="Century Gothic" w:hAnsi="Century Gothic" w:cs="Century Gothic"/>
           <w:b/>
@@ -3864,55 +3859,25 @@
           <w:lang w:val="en-US"/>
         </w:rPr>
       </w:pPr>
+      <w:bookmarkStart w:id="9" w:name="_Toc87179959"/>
+    </w:p>
+    <w:p>
       <w:r>
-        <w:rPr>
-          <w:b w:val="0"/>
-          <w:bCs w:val="0"/>
-          <w:color w:val="auto"/>
-          <w:spacing w:val="0"/>
-          <w:sz w:val="20"/>
-          <w:szCs w:val="20"/>
-          <w:lang w:val="en-US"/>
-        </w:rPr>
-        <w:t>$</w:t>
+        <w:t>$class:percentages$</w:t>
       </w:r>
-      <w:bookmarkStart w:id="9" w:name="_GoBack"/>
-      <w:bookmarkEnd w:id="9"/>
+    </w:p>
+    <w:p/>
+    <w:p>
+      <w:bookmarkStart w:id="10" w:name="_GoBack"/>
+      <w:bookmarkEnd w:id="10"/>
       <w:r>
-        <w:rPr>
-          <w:b w:val="0"/>
-          <w:bCs w:val="0"/>
-          <w:color w:val="auto"/>
-          <w:spacing w:val="0"/>
-          <w:sz w:val="20"/>
-          <w:szCs w:val="20"/>
-          <w:lang w:val="en-US"/>
-        </w:rPr>
-        <w:t>class:percentages$</w:t>
-      </w:r>
-    </w:p>
-    <w:p>
-      <w:pPr>
-        <w:pStyle w:val="Heading1"/>
-        <w:rPr>
-          <w:lang w:val="en-US"/>
-        </w:rPr>
-      </w:pPr>
-      <w:bookmarkStart w:id="10" w:name="_Toc87179959"/>
-      <w:r>
-        <w:rPr>
-          <w:lang w:val="en-US"/>
-        </w:rPr>
         <w:br w:type="page"/>
       </w:r>
       <w:r>
-        <w:rPr>
-          <w:lang w:val="en-US"/>
-        </w:rPr>
         <w:lastRenderedPageBreak/>
         <w:t>Scores</w:t>
       </w:r>
-      <w:bookmarkEnd w:id="10"/>
+      <w:bookmarkEnd w:id="9"/>
     </w:p>
     <w:p>
       <w:pPr>
@@ -3940,31 +3905,7 @@
           <w:sz w:val="20"/>
           <w:szCs w:val="20"/>
         </w:rPr>
-        <w:t>$</w:t>
-      </w:r>
-      <w:r>
-        <w:rPr>
-          <w:rFonts w:ascii="Century Gothic" w:hAnsi="Century Gothic" w:cs="Century Gothic"/>
-          <w:sz w:val="20"/>
-          <w:szCs w:val="20"/>
-        </w:rPr>
-        <w:t>class:</w:t>
-      </w:r>
-      <w:r>
-        <w:rPr>
-          <w:rFonts w:ascii="Century Gothic" w:hAnsi="Century Gothic" w:cs="Century Gothic"/>
-          <w:sz w:val="20"/>
-          <w:szCs w:val="20"/>
-        </w:rPr>
-        <w:t>scores</w:t>
-      </w:r>
-      <w:r>
-        <w:rPr>
-          <w:rFonts w:ascii="Century Gothic" w:hAnsi="Century Gothic" w:cs="Century Gothic"/>
-          <w:sz w:val="20"/>
-          <w:szCs w:val="20"/>
-        </w:rPr>
-        <w:t>$</w:t>
+        <w:t>$class:scores$</w:t>
       </w:r>
     </w:p>
     <w:p>

</xml_diff>